<commit_message>
Added report for Lab2 and fixed Lab1 report.
</commit_message>
<xml_diff>
--- a/Labs/Lab1/Lab1_Отчет.docx
+++ b/Labs/Lab1/Lab1_Отчет.docx
@@ -388,6 +388,17 @@
           <w:lang w:val="en-US" w:eastAsia="ru-RU"/>
         </w:rPr>
         <w:t>WIN</w:t>
+      </w:r>
+      <w:r>
+        <w:rPr>
+          <w:rFonts w:ascii="Times New Roman" w:eastAsia="Times New Roman" w:hAnsi="Times New Roman" w:cs="Times New Roman"/>
+          <w:b/>
+          <w:bCs/>
+          <w:sz w:val="28"/>
+          <w:szCs w:val="28"/>
+          <w:lang w:eastAsia="ru-RU"/>
+        </w:rPr>
+        <w:t xml:space="preserve"> </w:t>
       </w:r>
       <w:r>
         <w:rPr>
@@ -791,6 +802,7 @@
           <w:docPartUnique/>
         </w:docPartObj>
       </w:sdtPr>
+      <w:sdtEndPr/>
       <w:sdtContent>
         <w:p>
           <w:pPr>
@@ -2765,6 +2777,7 @@
       <w:r>
         <w:rPr>
           <w:rFonts w:ascii="Times New Roman" w:hAnsi="Times New Roman" w:cs="Times New Roman"/>
+          <w:noProof/>
           <w:sz w:val="28"/>
           <w:szCs w:val="28"/>
         </w:rPr>
@@ -2942,7 +2955,6 @@
           <w:rFonts w:ascii="Times New Roman" w:hAnsi="Times New Roman" w:cs="Times New Roman"/>
           <w:sz w:val="28"/>
           <w:szCs w:val="28"/>
-          <w:lang w:val="en-US"/>
         </w:rPr>
       </w:pPr>
       <w:r>
@@ -2993,18 +3005,16 @@
           <w:sz w:val="28"/>
           <w:szCs w:val="28"/>
         </w:rPr>
-        <w:t xml:space="preserve"> с </w:t>
-      </w:r>
-      <w:proofErr w:type="spellStart"/>
-      <w:r>
-        <w:rPr>
-          <w:rFonts w:ascii="Times New Roman" w:hAnsi="Times New Roman" w:cs="Times New Roman"/>
-          <w:sz w:val="28"/>
-          <w:szCs w:val="28"/>
-        </w:rPr>
-        <w:t>минимальнйо</w:t>
-      </w:r>
-      <w:proofErr w:type="spellEnd"/>
+        <w:t xml:space="preserve"> с минимальн</w:t>
+      </w:r>
+      <w:r>
+        <w:rPr>
+          <w:rFonts w:ascii="Times New Roman" w:hAnsi="Times New Roman" w:cs="Times New Roman"/>
+          <w:sz w:val="28"/>
+          <w:szCs w:val="28"/>
+        </w:rPr>
+        <w:t>ой</w:t>
+      </w:r>
       <w:r>
         <w:rPr>
           <w:rFonts w:ascii="Times New Roman" w:hAnsi="Times New Roman" w:cs="Times New Roman"/>
@@ -8711,6 +8721,7 @@
           <w:rFonts w:ascii="Courier New" w:hAnsi="Courier New" w:cs="Courier New"/>
           <w:sz w:val="20"/>
           <w:szCs w:val="20"/>
+          <w:lang w:val="en-US"/>
         </w:rPr>
       </w:pPr>
       <w:r>
@@ -8727,6 +8738,7 @@
           <w:rFonts w:ascii="Courier New" w:hAnsi="Courier New" w:cs="Courier New"/>
           <w:sz w:val="20"/>
           <w:szCs w:val="20"/>
+          <w:lang w:val="en-US"/>
         </w:rPr>
         <w:t>}</w:t>
       </w:r>
@@ -8749,6 +8761,7 @@
           <w:rFonts w:ascii="Courier New" w:hAnsi="Courier New" w:cs="Courier New"/>
           <w:sz w:val="20"/>
           <w:szCs w:val="20"/>
+          <w:lang w:val="en-US"/>
         </w:rPr>
         <w:t xml:space="preserve">                </w:t>
       </w:r>
@@ -10399,13 +10412,15 @@
           <w:rFonts w:ascii="Courier New" w:hAnsi="Courier New" w:cs="Courier New"/>
           <w:sz w:val="20"/>
           <w:szCs w:val="20"/>
-        </w:rPr>
-      </w:pPr>
-      <w:r>
-        <w:rPr>
-          <w:rFonts w:ascii="Courier New" w:hAnsi="Courier New" w:cs="Courier New"/>
-          <w:sz w:val="20"/>
-          <w:szCs w:val="20"/>
+          <w:lang w:val="en-US"/>
+        </w:rPr>
+      </w:pPr>
+      <w:r>
+        <w:rPr>
+          <w:rFonts w:ascii="Courier New" w:hAnsi="Courier New" w:cs="Courier New"/>
+          <w:sz w:val="20"/>
+          <w:szCs w:val="20"/>
+          <w:lang w:val="en-US"/>
         </w:rPr>
         <w:t>#define ID_TEXT_EDIT 32</w:t>
       </w:r>
@@ -10457,6 +10472,7 @@
         <w:docPartUnique/>
       </w:docPartObj>
     </w:sdtPr>
+    <w:sdtEndPr/>
     <w:sdtContent>
       <w:p>
         <w:pPr>
@@ -10540,7 +10556,7 @@
         <v:path o:extrusionok="f" gradientshapeok="t" o:connecttype="rect"/>
         <o:lock v:ext="edit" aspectratio="t"/>
       </v:shapetype>
-      <v:shape id="_x0000_i1174" type="#_x0000_t75" style="width:11.4pt;height:11.4pt" o:bullet="t">
+      <v:shape id="_x0000_i1053" type="#_x0000_t75" style="width:11.4pt;height:11.4pt" o:bullet="t">
         <v:imagedata r:id="rId1" o:title="msoA0AB"/>
       </v:shape>
     </w:pict>

</xml_diff>